<commit_message>
Updates to Help Files
</commit_message>
<xml_diff>
--- a/Help Files/HelpFiles.docx
+++ b/Help Files/HelpFiles.docx
@@ -210,16 +210,7 @@
                   <w:sz w:val="24"/>
                   <w:szCs w:val="24"/>
                 </w:rPr>
-                <w:t xml:space="preserve">Compiled for </w:t>
-              </w:r>
-              <w:r>
-                <w:rPr>
-                  <w:rFonts w:asciiTheme="majorHAnsi" w:hAnsiTheme="majorHAnsi" w:cs="Times New Roman"/>
-                  <w:color w:val="000000"/>
-                  <w:sz w:val="24"/>
-                  <w:szCs w:val="24"/>
-                </w:rPr>
-                <w:t>Lake Roosevelt Fisheries Evaluation Program</w:t>
+                <w:t>Compiled for Lake Roosevelt Fisheries Evaluation Program</w:t>
               </w:r>
             </w:p>
           </w:sdtContent>
@@ -231,9 +222,6 @@
             </w:rPr>
             <w:alias w:val="Author"/>
             <w:id w:val="14700094"/>
-            <w:placeholder>
-              <w:docPart w:val="FD6917AC571B4408A6F3B02DB1E49C15"/>
-            </w:placeholder>
             <w:dataBinding w:prefixMappings="xmlns:ns0='http://schemas.openxmlformats.org/package/2006/metadata/core-properties' xmlns:ns1='http://purl.org/dc/elements/1.1/'" w:xpath="/ns0:coreProperties[1]/ns1:creator[1]" w:storeItemID="{6C3C8BC8-F283-45AE-878A-BAB7291924A1}"/>
             <w:text/>
           </w:sdtPr>
@@ -337,22 +325,20 @@
     </w:sdt>
     <w:sdt>
       <w:sdtPr>
+        <w:rPr>
+          <w:rFonts w:asciiTheme="minorHAnsi" w:eastAsiaTheme="minorEastAsia" w:hAnsiTheme="minorHAnsi" w:cstheme="minorBidi"/>
+          <w:b w:val="0"/>
+          <w:bCs w:val="0"/>
+          <w:color w:val="auto"/>
+          <w:sz w:val="22"/>
+          <w:szCs w:val="22"/>
+        </w:rPr>
         <w:id w:val="271106963"/>
         <w:docPartObj>
           <w:docPartGallery w:val="Table of Contents"/>
           <w:docPartUnique/>
         </w:docPartObj>
       </w:sdtPr>
-      <w:sdtEndPr>
-        <w:rPr>
-          <w:rFonts w:asciiTheme="minorHAnsi" w:eastAsiaTheme="minorEastAsia" w:hAnsiTheme="minorHAnsi" w:cstheme="minorBidi"/>
-          <w:b w:val="0"/>
-          <w:bCs w:val="0"/>
-          <w:color w:val="auto"/>
-          <w:sz w:val="22"/>
-          <w:szCs w:val="22"/>
-        </w:rPr>
-      </w:sdtEndPr>
       <w:sdtContent>
         <w:p>
           <w:pPr>
@@ -3064,7 +3050,7 @@
         <w:lastRenderedPageBreak/>
         <w:drawing>
           <wp:inline distT="0" distB="0" distL="0" distR="0">
-            <wp:extent cx="5943600" cy="3343275"/>
+            <wp:extent cx="5943600" cy="3343274"/>
             <wp:effectExtent l="19050" t="0" r="0" b="0"/>
             <wp:docPr id="8" name="Picture 7" descr="anglerInfo.png"/>
             <wp:cNvGraphicFramePr>
@@ -3086,7 +3072,7 @@
                   <pic:spPr>
                     <a:xfrm>
                       <a:off x="0" y="0"/>
-                      <a:ext cx="5943600" cy="3343275"/>
+                      <a:ext cx="5943600" cy="3343274"/>
                     </a:xfrm>
                     <a:prstGeom prst="rect">
                       <a:avLst/>
@@ -3117,41 +3103,23 @@
           <w:sz w:val="24"/>
           <w:szCs w:val="24"/>
         </w:rPr>
-        <w:t>A. Click here to select the angler type.</w:t>
-      </w:r>
-    </w:p>
-    <w:p>
-      <w:pPr>
-        <w:autoSpaceDE w:val="0"/>
-        <w:autoSpaceDN w:val="0"/>
-        <w:adjustRightInd w:val="0"/>
-        <w:spacing w:after="0" w:line="240" w:lineRule="auto"/>
-        <w:rPr>
-          <w:rFonts w:ascii="Times New Roman" w:hAnsi="Times New Roman" w:cs="Times New Roman"/>
-          <w:sz w:val="24"/>
-          <w:szCs w:val="24"/>
-        </w:rPr>
-      </w:pPr>
-    </w:p>
-    <w:p>
-      <w:pPr>
-        <w:autoSpaceDE w:val="0"/>
-        <w:autoSpaceDN w:val="0"/>
-        <w:adjustRightInd w:val="0"/>
-        <w:spacing w:after="0" w:line="240" w:lineRule="auto"/>
-        <w:rPr>
-          <w:rFonts w:ascii="Times New Roman" w:hAnsi="Times New Roman" w:cs="Times New Roman"/>
-          <w:sz w:val="24"/>
-          <w:szCs w:val="24"/>
-        </w:rPr>
-      </w:pPr>
-      <w:r>
-        <w:rPr>
-          <w:rFonts w:ascii="Times New Roman" w:hAnsi="Times New Roman" w:cs="Times New Roman"/>
-          <w:sz w:val="24"/>
-          <w:szCs w:val="24"/>
-        </w:rPr>
-        <w:t>B. As you click the number keys for the zip code, they</w:t>
+        <w:t xml:space="preserve">A. </w:t>
+      </w:r>
+      <w:r>
+        <w:rPr>
+          <w:rFonts w:ascii="Times New Roman" w:hAnsi="Times New Roman" w:cs="Times New Roman"/>
+          <w:sz w:val="24"/>
+          <w:szCs w:val="24"/>
+        </w:rPr>
+        <w:t xml:space="preserve">Click here to enter the number of anglers in the party. </w:t>
+      </w:r>
+      <w:r>
+        <w:rPr>
+          <w:rFonts w:ascii="Times New Roman" w:hAnsi="Times New Roman" w:cs="Times New Roman"/>
+          <w:sz w:val="24"/>
+          <w:szCs w:val="24"/>
+        </w:rPr>
+        <w:t>You can</w:t>
       </w:r>
       <w:r>
         <w:rPr>
@@ -3167,75 +3135,7 @@
           <w:sz w:val="24"/>
           <w:szCs w:val="24"/>
         </w:rPr>
-        <w:t>will appear here.</w:t>
-      </w:r>
-    </w:p>
-    <w:p>
-      <w:pPr>
-        <w:autoSpaceDE w:val="0"/>
-        <w:autoSpaceDN w:val="0"/>
-        <w:adjustRightInd w:val="0"/>
-        <w:spacing w:after="0" w:line="240" w:lineRule="auto"/>
-        <w:rPr>
-          <w:rFonts w:ascii="Times New Roman" w:hAnsi="Times New Roman" w:cs="Times New Roman"/>
-          <w:sz w:val="24"/>
-          <w:szCs w:val="24"/>
-        </w:rPr>
-      </w:pPr>
-    </w:p>
-    <w:p>
-      <w:pPr>
-        <w:autoSpaceDE w:val="0"/>
-        <w:autoSpaceDN w:val="0"/>
-        <w:adjustRightInd w:val="0"/>
-        <w:spacing w:after="0" w:line="240" w:lineRule="auto"/>
-        <w:rPr>
-          <w:rFonts w:ascii="Times New Roman" w:hAnsi="Times New Roman" w:cs="Times New Roman"/>
-          <w:sz w:val="24"/>
-          <w:szCs w:val="24"/>
-        </w:rPr>
-      </w:pPr>
-      <w:r>
-        <w:rPr>
-          <w:rFonts w:ascii="Times New Roman" w:hAnsi="Times New Roman" w:cs="Times New Roman"/>
-          <w:sz w:val="24"/>
-          <w:szCs w:val="24"/>
-        </w:rPr>
-        <w:t>C. Click this button to delete numbers from the zip code. See B for the results of this operation.</w:t>
-      </w:r>
-    </w:p>
-    <w:p>
-      <w:pPr>
-        <w:autoSpaceDE w:val="0"/>
-        <w:autoSpaceDN w:val="0"/>
-        <w:adjustRightInd w:val="0"/>
-        <w:spacing w:after="0" w:line="240" w:lineRule="auto"/>
-        <w:rPr>
-          <w:rFonts w:ascii="Times New Roman" w:hAnsi="Times New Roman" w:cs="Times New Roman"/>
-          <w:sz w:val="24"/>
-          <w:szCs w:val="24"/>
-        </w:rPr>
-      </w:pPr>
-    </w:p>
-    <w:p>
-      <w:pPr>
-        <w:autoSpaceDE w:val="0"/>
-        <w:autoSpaceDN w:val="0"/>
-        <w:adjustRightInd w:val="0"/>
-        <w:spacing w:after="0" w:line="240" w:lineRule="auto"/>
-        <w:rPr>
-          <w:rFonts w:ascii="Times New Roman" w:hAnsi="Times New Roman" w:cs="Times New Roman"/>
-          <w:sz w:val="24"/>
-          <w:szCs w:val="24"/>
-        </w:rPr>
-      </w:pPr>
-      <w:r>
-        <w:rPr>
-          <w:rFonts w:ascii="Times New Roman" w:hAnsi="Times New Roman" w:cs="Times New Roman"/>
-          <w:sz w:val="24"/>
-          <w:szCs w:val="24"/>
-        </w:rPr>
-        <w:t>D. Click Save when you have completed collecting</w:t>
+        <w:t>tell that it is selected by the black border surrounding</w:t>
       </w:r>
       <w:r>
         <w:rPr>
@@ -3251,6 +3151,312 @@
           <w:sz w:val="24"/>
           <w:szCs w:val="24"/>
         </w:rPr>
+        <w:t>the box. Clic</w:t>
+      </w:r>
+      <w:r>
+        <w:rPr>
+          <w:rFonts w:ascii="Times New Roman" w:hAnsi="Times New Roman" w:cs="Times New Roman"/>
+          <w:sz w:val="24"/>
+          <w:szCs w:val="24"/>
+        </w:rPr>
+        <w:t xml:space="preserve">k the number keys for the </w:t>
+      </w:r>
+      <w:r>
+        <w:rPr>
+          <w:rFonts w:ascii="Times New Roman" w:hAnsi="Times New Roman" w:cs="Times New Roman"/>
+          <w:sz w:val="24"/>
+          <w:szCs w:val="24"/>
+        </w:rPr>
+        <w:t>count of party members.</w:t>
+      </w:r>
+    </w:p>
+    <w:p>
+      <w:pPr>
+        <w:autoSpaceDE w:val="0"/>
+        <w:autoSpaceDN w:val="0"/>
+        <w:adjustRightInd w:val="0"/>
+        <w:spacing w:after="0" w:line="240" w:lineRule="auto"/>
+        <w:rPr>
+          <w:rFonts w:ascii="Times New Roman" w:hAnsi="Times New Roman" w:cs="Times New Roman"/>
+          <w:sz w:val="24"/>
+          <w:szCs w:val="24"/>
+        </w:rPr>
+      </w:pPr>
+    </w:p>
+    <w:p>
+      <w:pPr>
+        <w:autoSpaceDE w:val="0"/>
+        <w:autoSpaceDN w:val="0"/>
+        <w:adjustRightInd w:val="0"/>
+        <w:spacing w:after="0" w:line="240" w:lineRule="auto"/>
+        <w:rPr>
+          <w:rFonts w:ascii="Times New Roman" w:hAnsi="Times New Roman" w:cs="Times New Roman"/>
+          <w:sz w:val="24"/>
+          <w:szCs w:val="24"/>
+        </w:rPr>
+      </w:pPr>
+      <w:r>
+        <w:rPr>
+          <w:rFonts w:ascii="Times New Roman" w:hAnsi="Times New Roman" w:cs="Times New Roman"/>
+          <w:sz w:val="24"/>
+          <w:szCs w:val="24"/>
+        </w:rPr>
+        <w:t xml:space="preserve">B. </w:t>
+      </w:r>
+      <w:r>
+        <w:rPr>
+          <w:rFonts w:ascii="Times New Roman" w:hAnsi="Times New Roman" w:cs="Times New Roman"/>
+          <w:sz w:val="24"/>
+          <w:szCs w:val="24"/>
+        </w:rPr>
+        <w:t>Click here to select the angler type.</w:t>
+      </w:r>
+    </w:p>
+    <w:p>
+      <w:pPr>
+        <w:autoSpaceDE w:val="0"/>
+        <w:autoSpaceDN w:val="0"/>
+        <w:adjustRightInd w:val="0"/>
+        <w:spacing w:after="0" w:line="240" w:lineRule="auto"/>
+        <w:rPr>
+          <w:rFonts w:ascii="Times New Roman" w:hAnsi="Times New Roman" w:cs="Times New Roman"/>
+          <w:sz w:val="24"/>
+          <w:szCs w:val="24"/>
+        </w:rPr>
+      </w:pPr>
+    </w:p>
+    <w:p>
+      <w:pPr>
+        <w:autoSpaceDE w:val="0"/>
+        <w:autoSpaceDN w:val="0"/>
+        <w:adjustRightInd w:val="0"/>
+        <w:spacing w:after="0" w:line="240" w:lineRule="auto"/>
+        <w:rPr>
+          <w:rFonts w:ascii="Times New Roman" w:hAnsi="Times New Roman" w:cs="Times New Roman"/>
+          <w:sz w:val="24"/>
+          <w:szCs w:val="24"/>
+        </w:rPr>
+      </w:pPr>
+      <w:r>
+        <w:rPr>
+          <w:rFonts w:ascii="Times New Roman" w:hAnsi="Times New Roman" w:cs="Times New Roman"/>
+          <w:sz w:val="24"/>
+          <w:szCs w:val="24"/>
+        </w:rPr>
+        <w:t>C</w:t>
+      </w:r>
+      <w:r>
+        <w:rPr>
+          <w:rFonts w:ascii="Times New Roman" w:hAnsi="Times New Roman" w:cs="Times New Roman"/>
+          <w:sz w:val="24"/>
+          <w:szCs w:val="24"/>
+        </w:rPr>
+        <w:t xml:space="preserve">. </w:t>
+      </w:r>
+      <w:r>
+        <w:rPr>
+          <w:rFonts w:ascii="Times New Roman" w:hAnsi="Times New Roman" w:cs="Times New Roman"/>
+          <w:sz w:val="24"/>
+          <w:szCs w:val="24"/>
+        </w:rPr>
+        <w:t xml:space="preserve">Click here to enter the zip code for the party. </w:t>
+      </w:r>
+      <w:r>
+        <w:rPr>
+          <w:rFonts w:ascii="Times New Roman" w:hAnsi="Times New Roman" w:cs="Times New Roman"/>
+          <w:sz w:val="24"/>
+          <w:szCs w:val="24"/>
+        </w:rPr>
+        <w:t>If it is selected there will be a black border surrounding the</w:t>
+      </w:r>
+      <w:r>
+        <w:rPr>
+          <w:rFonts w:ascii="Times New Roman" w:hAnsi="Times New Roman" w:cs="Times New Roman"/>
+          <w:sz w:val="24"/>
+          <w:szCs w:val="24"/>
+        </w:rPr>
+        <w:t xml:space="preserve"> </w:t>
+      </w:r>
+      <w:r>
+        <w:rPr>
+          <w:rFonts w:ascii="Times New Roman" w:hAnsi="Times New Roman" w:cs="Times New Roman"/>
+          <w:sz w:val="24"/>
+          <w:szCs w:val="24"/>
+        </w:rPr>
+        <w:t xml:space="preserve">box. (See A for selected appearance.) </w:t>
+      </w:r>
+      <w:r>
+        <w:rPr>
+          <w:rFonts w:ascii="Times New Roman" w:hAnsi="Times New Roman" w:cs="Times New Roman"/>
+          <w:sz w:val="24"/>
+          <w:szCs w:val="24"/>
+        </w:rPr>
+        <w:t>Click</w:t>
+      </w:r>
+      <w:r>
+        <w:rPr>
+          <w:rFonts w:ascii="Times New Roman" w:hAnsi="Times New Roman" w:cs="Times New Roman"/>
+          <w:sz w:val="24"/>
+          <w:szCs w:val="24"/>
+        </w:rPr>
+        <w:t xml:space="preserve"> the number keys for the zip code.</w:t>
+      </w:r>
+    </w:p>
+    <w:p>
+      <w:pPr>
+        <w:autoSpaceDE w:val="0"/>
+        <w:autoSpaceDN w:val="0"/>
+        <w:adjustRightInd w:val="0"/>
+        <w:spacing w:after="0" w:line="240" w:lineRule="auto"/>
+        <w:rPr>
+          <w:rFonts w:ascii="Times New Roman" w:hAnsi="Times New Roman" w:cs="Times New Roman"/>
+          <w:sz w:val="24"/>
+          <w:szCs w:val="24"/>
+        </w:rPr>
+      </w:pPr>
+    </w:p>
+    <w:p>
+      <w:pPr>
+        <w:autoSpaceDE w:val="0"/>
+        <w:autoSpaceDN w:val="0"/>
+        <w:adjustRightInd w:val="0"/>
+        <w:spacing w:after="0" w:line="240" w:lineRule="auto"/>
+        <w:rPr>
+          <w:rFonts w:ascii="Times New Roman" w:hAnsi="Times New Roman" w:cs="Times New Roman"/>
+          <w:sz w:val="24"/>
+          <w:szCs w:val="24"/>
+        </w:rPr>
+      </w:pPr>
+      <w:r>
+        <w:rPr>
+          <w:rFonts w:ascii="Times New Roman" w:hAnsi="Times New Roman" w:cs="Times New Roman"/>
+          <w:sz w:val="24"/>
+          <w:szCs w:val="24"/>
+        </w:rPr>
+        <w:t>D</w:t>
+      </w:r>
+      <w:r>
+        <w:rPr>
+          <w:rFonts w:ascii="Times New Roman" w:hAnsi="Times New Roman" w:cs="Times New Roman"/>
+          <w:sz w:val="24"/>
+          <w:szCs w:val="24"/>
+        </w:rPr>
+        <w:t>. Click this button to de</w:t>
+      </w:r>
+      <w:r>
+        <w:rPr>
+          <w:rFonts w:ascii="Times New Roman" w:hAnsi="Times New Roman" w:cs="Times New Roman"/>
+          <w:sz w:val="24"/>
+          <w:szCs w:val="24"/>
+        </w:rPr>
+        <w:t>lete numbers.</w:t>
+      </w:r>
+    </w:p>
+    <w:p>
+      <w:pPr>
+        <w:autoSpaceDE w:val="0"/>
+        <w:autoSpaceDN w:val="0"/>
+        <w:adjustRightInd w:val="0"/>
+        <w:spacing w:after="0" w:line="240" w:lineRule="auto"/>
+        <w:rPr>
+          <w:rFonts w:ascii="Times New Roman" w:hAnsi="Times New Roman" w:cs="Times New Roman"/>
+          <w:sz w:val="24"/>
+          <w:szCs w:val="24"/>
+        </w:rPr>
+      </w:pPr>
+    </w:p>
+    <w:p>
+      <w:pPr>
+        <w:autoSpaceDE w:val="0"/>
+        <w:autoSpaceDN w:val="0"/>
+        <w:adjustRightInd w:val="0"/>
+        <w:spacing w:after="0" w:line="240" w:lineRule="auto"/>
+        <w:rPr>
+          <w:rFonts w:ascii="Times New Roman" w:hAnsi="Times New Roman" w:cs="Times New Roman"/>
+          <w:sz w:val="24"/>
+          <w:szCs w:val="24"/>
+        </w:rPr>
+      </w:pPr>
+      <w:r>
+        <w:rPr>
+          <w:rFonts w:ascii="Times New Roman" w:hAnsi="Times New Roman" w:cs="Times New Roman"/>
+          <w:sz w:val="24"/>
+          <w:szCs w:val="24"/>
+        </w:rPr>
+        <w:t>E. Click Cancel to cancel adding the angler information. Parties must have at least one angler</w:t>
+      </w:r>
+      <w:r>
+        <w:rPr>
+          <w:rFonts w:ascii="Times New Roman" w:hAnsi="Times New Roman" w:cs="Times New Roman"/>
+          <w:sz w:val="24"/>
+          <w:szCs w:val="24"/>
+        </w:rPr>
+        <w:t xml:space="preserve"> </w:t>
+      </w:r>
+      <w:r>
+        <w:rPr>
+          <w:rFonts w:ascii="Times New Roman" w:hAnsi="Times New Roman" w:cs="Times New Roman"/>
+          <w:sz w:val="24"/>
+          <w:szCs w:val="24"/>
+        </w:rPr>
+        <w:t>in order to continue.</w:t>
+      </w:r>
+    </w:p>
+    <w:p>
+      <w:pPr>
+        <w:autoSpaceDE w:val="0"/>
+        <w:autoSpaceDN w:val="0"/>
+        <w:adjustRightInd w:val="0"/>
+        <w:spacing w:after="0" w:line="240" w:lineRule="auto"/>
+        <w:rPr>
+          <w:rFonts w:ascii="Times New Roman" w:hAnsi="Times New Roman" w:cs="Times New Roman"/>
+          <w:sz w:val="24"/>
+          <w:szCs w:val="24"/>
+        </w:rPr>
+      </w:pPr>
+    </w:p>
+    <w:p>
+      <w:pPr>
+        <w:autoSpaceDE w:val="0"/>
+        <w:autoSpaceDN w:val="0"/>
+        <w:adjustRightInd w:val="0"/>
+        <w:spacing w:after="0" w:line="240" w:lineRule="auto"/>
+        <w:rPr>
+          <w:rFonts w:ascii="Times New Roman" w:hAnsi="Times New Roman" w:cs="Times New Roman"/>
+          <w:sz w:val="24"/>
+          <w:szCs w:val="24"/>
+        </w:rPr>
+      </w:pPr>
+      <w:r>
+        <w:rPr>
+          <w:rFonts w:ascii="Times New Roman" w:hAnsi="Times New Roman" w:cs="Times New Roman"/>
+          <w:sz w:val="24"/>
+          <w:szCs w:val="24"/>
+        </w:rPr>
+        <w:t>F</w:t>
+      </w:r>
+      <w:r>
+        <w:rPr>
+          <w:rFonts w:ascii="Times New Roman" w:hAnsi="Times New Roman" w:cs="Times New Roman"/>
+          <w:sz w:val="24"/>
+          <w:szCs w:val="24"/>
+        </w:rPr>
+        <w:t>. Click Save when you have completed collecting</w:t>
+      </w:r>
+      <w:r>
+        <w:rPr>
+          <w:rFonts w:ascii="Times New Roman" w:hAnsi="Times New Roman" w:cs="Times New Roman"/>
+          <w:sz w:val="24"/>
+          <w:szCs w:val="24"/>
+        </w:rPr>
+        <w:t xml:space="preserve"> </w:t>
+      </w:r>
+      <w:r>
+        <w:rPr>
+          <w:rFonts w:ascii="Times New Roman" w:hAnsi="Times New Roman" w:cs="Times New Roman"/>
+          <w:sz w:val="24"/>
+          <w:szCs w:val="24"/>
+        </w:rPr>
         <w:t>angler information. This button is disabled if the</w:t>
       </w:r>
       <w:r>
@@ -3259,7 +3465,7 @@
           <w:sz w:val="24"/>
           <w:szCs w:val="24"/>
         </w:rPr>
-        <w:t xml:space="preserve"> </w:t>
+        <w:t xml:space="preserve"> number of anglers is less than 1, </w:t>
       </w:r>
       <w:r>
         <w:rPr>
@@ -3285,121 +3491,6 @@
         </w:rPr>
         <w:t>enabled.</w:t>
       </w:r>
-    </w:p>
-    <w:p>
-      <w:pPr>
-        <w:autoSpaceDE w:val="0"/>
-        <w:autoSpaceDN w:val="0"/>
-        <w:adjustRightInd w:val="0"/>
-        <w:spacing w:after="0" w:line="240" w:lineRule="auto"/>
-        <w:rPr>
-          <w:rFonts w:ascii="Times New Roman" w:hAnsi="Times New Roman" w:cs="Times New Roman"/>
-          <w:sz w:val="24"/>
-          <w:szCs w:val="24"/>
-        </w:rPr>
-      </w:pPr>
-    </w:p>
-    <w:p>
-      <w:pPr>
-        <w:autoSpaceDE w:val="0"/>
-        <w:autoSpaceDN w:val="0"/>
-        <w:adjustRightInd w:val="0"/>
-        <w:spacing w:after="0" w:line="240" w:lineRule="auto"/>
-        <w:rPr>
-          <w:rFonts w:ascii="Times New Roman" w:hAnsi="Times New Roman" w:cs="Times New Roman"/>
-          <w:sz w:val="24"/>
-          <w:szCs w:val="24"/>
-        </w:rPr>
-      </w:pPr>
-      <w:r>
-        <w:rPr>
-          <w:rFonts w:ascii="Times New Roman" w:hAnsi="Times New Roman" w:cs="Times New Roman"/>
-          <w:sz w:val="24"/>
-          <w:szCs w:val="24"/>
-        </w:rPr>
-        <w:t>E. Click Cancel to cancel adding the angler information. Parties must have at least one angler</w:t>
-      </w:r>
-      <w:r>
-        <w:rPr>
-          <w:rFonts w:ascii="Times New Roman" w:hAnsi="Times New Roman" w:cs="Times New Roman"/>
-          <w:sz w:val="24"/>
-          <w:szCs w:val="24"/>
-        </w:rPr>
-        <w:t xml:space="preserve"> </w:t>
-      </w:r>
-      <w:r>
-        <w:rPr>
-          <w:rFonts w:ascii="Times New Roman" w:hAnsi="Times New Roman" w:cs="Times New Roman"/>
-          <w:sz w:val="24"/>
-          <w:szCs w:val="24"/>
-        </w:rPr>
-        <w:t>in order to continue.</w:t>
-      </w:r>
-    </w:p>
-    <w:p>
-      <w:pPr>
-        <w:autoSpaceDE w:val="0"/>
-        <w:autoSpaceDN w:val="0"/>
-        <w:adjustRightInd w:val="0"/>
-        <w:spacing w:after="0" w:line="240" w:lineRule="auto"/>
-        <w:rPr>
-          <w:rFonts w:ascii="Times New Roman" w:hAnsi="Times New Roman" w:cs="Times New Roman"/>
-          <w:sz w:val="24"/>
-          <w:szCs w:val="24"/>
-        </w:rPr>
-      </w:pPr>
-    </w:p>
-    <w:p>
-      <w:pPr>
-        <w:autoSpaceDE w:val="0"/>
-        <w:autoSpaceDN w:val="0"/>
-        <w:adjustRightInd w:val="0"/>
-        <w:spacing w:after="0" w:line="240" w:lineRule="auto"/>
-        <w:rPr>
-          <w:rFonts w:ascii="Times New Roman" w:hAnsi="Times New Roman" w:cs="Times New Roman"/>
-          <w:sz w:val="24"/>
-          <w:szCs w:val="24"/>
-        </w:rPr>
-      </w:pPr>
-    </w:p>
-    <w:p>
-      <w:pPr>
-        <w:autoSpaceDE w:val="0"/>
-        <w:autoSpaceDN w:val="0"/>
-        <w:adjustRightInd w:val="0"/>
-        <w:spacing w:after="0" w:line="240" w:lineRule="auto"/>
-        <w:rPr>
-          <w:rFonts w:ascii="Times New Roman" w:hAnsi="Times New Roman" w:cs="Times New Roman"/>
-          <w:sz w:val="24"/>
-          <w:szCs w:val="24"/>
-        </w:rPr>
-      </w:pPr>
-    </w:p>
-    <w:p>
-      <w:pPr>
-        <w:autoSpaceDE w:val="0"/>
-        <w:autoSpaceDN w:val="0"/>
-        <w:adjustRightInd w:val="0"/>
-        <w:spacing w:after="0" w:line="240" w:lineRule="auto"/>
-        <w:rPr>
-          <w:rFonts w:ascii="Times New Roman" w:hAnsi="Times New Roman" w:cs="Times New Roman"/>
-          <w:sz w:val="24"/>
-          <w:szCs w:val="24"/>
-        </w:rPr>
-      </w:pPr>
-    </w:p>
-    <w:p>
-      <w:pPr>
-        <w:autoSpaceDE w:val="0"/>
-        <w:autoSpaceDN w:val="0"/>
-        <w:adjustRightInd w:val="0"/>
-        <w:spacing w:after="0" w:line="240" w:lineRule="auto"/>
-        <w:rPr>
-          <w:rFonts w:ascii="Times New Roman" w:hAnsi="Times New Roman" w:cs="Times New Roman"/>
-          <w:sz w:val="24"/>
-          <w:szCs w:val="24"/>
-        </w:rPr>
-      </w:pPr>
     </w:p>
     <w:p>
       <w:pPr>
@@ -4005,12 +4096,21 @@
     </w:p>
     <w:p>
       <w:pPr>
-        <w:rPr>
-          <w:rFonts w:ascii="Times New Roman" w:hAnsi="Times New Roman" w:cs="Times New Roman"/>
-          <w:sz w:val="24"/>
-          <w:szCs w:val="24"/>
-        </w:rPr>
-      </w:pPr>
+        <w:jc w:val="center"/>
+        <w:rPr>
+          <w:rFonts w:ascii="Times New Roman" w:hAnsi="Times New Roman" w:cs="Times New Roman"/>
+          <w:sz w:val="24"/>
+          <w:szCs w:val="24"/>
+        </w:rPr>
+      </w:pPr>
+      <w:r>
+        <w:rPr>
+          <w:rFonts w:ascii="Times New Roman" w:hAnsi="Times New Roman" w:cs="Times New Roman"/>
+          <w:sz w:val="24"/>
+          <w:szCs w:val="24"/>
+        </w:rPr>
+        <w:br/>
+      </w:r>
     </w:p>
     <w:p>
       <w:pPr>
@@ -6018,7 +6118,7 @@
             <w:rPr>
               <w:noProof/>
             </w:rPr>
-            <w:t>2</w:t>
+            <w:t>15</w:t>
           </w:r>
         </w:fldSimple>
       </w:p>
@@ -6633,58 +6733,6 @@
         </w:p>
       </w:docPartBody>
     </w:docPart>
-    <w:docPart>
-      <w:docPartPr>
-        <w:name w:val="199BE3DDCACB412C8472D947AE118B13"/>
-        <w:category>
-          <w:name w:val="General"/>
-          <w:gallery w:val="placeholder"/>
-        </w:category>
-        <w:types>
-          <w:type w:val="bbPlcHdr"/>
-        </w:types>
-        <w:behaviors>
-          <w:behavior w:val="content"/>
-        </w:behaviors>
-        <w:guid w:val="{98099B92-DB85-4FD3-8973-DCADB32FB937}"/>
-      </w:docPartPr>
-      <w:docPartBody>
-        <w:p>
-          <w:pPr>
-            <w:pStyle w:val="199BE3DDCACB412C8472D947AE118B13"/>
-          </w:pPr>
-          <w:r>
-            <w:t>[Type the company name]</w:t>
-          </w:r>
-        </w:p>
-      </w:docPartBody>
-    </w:docPart>
-    <w:docPart>
-      <w:docPartPr>
-        <w:name w:val="FD6917AC571B4408A6F3B02DB1E49C15"/>
-        <w:category>
-          <w:name w:val="General"/>
-          <w:gallery w:val="placeholder"/>
-        </w:category>
-        <w:types>
-          <w:type w:val="bbPlcHdr"/>
-        </w:types>
-        <w:behaviors>
-          <w:behavior w:val="content"/>
-        </w:behaviors>
-        <w:guid w:val="{85600B55-111C-4DE7-B18F-C747C9A2D6E9}"/>
-      </w:docPartPr>
-      <w:docPartBody>
-        <w:p>
-          <w:pPr>
-            <w:pStyle w:val="FD6917AC571B4408A6F3B02DB1E49C15"/>
-          </w:pPr>
-          <w:r>
-            <w:t>[Type the author name]</w:t>
-          </w:r>
-        </w:p>
-      </w:docPartBody>
-    </w:docPart>
   </w:docParts>
 </w:glossaryDocument>
 </file>
@@ -6692,7 +6740,6 @@
 <file path=word/glossary/fontTable.xml><?xml version="1.0" encoding="utf-8"?>
 <w:fonts xmlns:r="http://schemas.openxmlformats.org/officeDocument/2006/relationships" xmlns:w="http://schemas.openxmlformats.org/wordprocessingml/2006/main">
   <w:font w:name="Calibri">
-    <w:altName w:val="Calibri"/>
     <w:panose1 w:val="020F0502020204030204"/>
     <w:charset w:val="00"/>
     <w:family w:val="swiss"/>
@@ -6717,8 +6764,9 @@
     <w:panose1 w:val="020B0604030504040204"/>
     <w:charset w:val="00"/>
     <w:family w:val="swiss"/>
+    <w:notTrueType/>
     <w:pitch w:val="variable"/>
-    <w:sig w:usb0="E1002EFF" w:usb1="C000605B" w:usb2="00000029" w:usb3="00000000" w:csb0="000101FF" w:csb1="00000000"/>
+    <w:sig w:usb0="00000003" w:usb1="00000000" w:usb2="00000000" w:usb3="00000000" w:csb0="00000001" w:csb1="00000000"/>
   </w:font>
 </w:fonts>
 </file>
@@ -6736,6 +6784,8 @@
     <w:rsidRoot w:val="002A4359"/>
     <w:rsid w:val="002A4359"/>
     <w:rsid w:val="007B2C62"/>
+    <w:rsid w:val="008453EB"/>
+    <w:rsid w:val="00E15AE2"/>
   </w:rsids>
   <m:mathPr>
     <m:mathFont m:val="Cambria Math"/>
@@ -6916,6 +6966,7 @@
   <w:style w:type="paragraph" w:default="1" w:styleId="Normal">
     <w:name w:val="Normal"/>
     <w:qFormat/>
+    <w:rsid w:val="008453EB"/>
   </w:style>
   <w:style w:type="character" w:default="1" w:styleId="DefaultParagraphFont">
     <w:name w:val="Default Paragraph Font"/>
@@ -7346,7 +7397,7 @@
 </file>
 
 <file path=customXml/itemProps1.xml><?xml version="1.0" encoding="utf-8"?>
-<ds:datastoreItem xmlns:ds="http://schemas.openxmlformats.org/officeDocument/2006/customXml" ds:itemID="{41E423AB-5D2D-46ED-B697-FB29D9AABD4A}">
+<ds:datastoreItem xmlns:ds="http://schemas.openxmlformats.org/officeDocument/2006/customXml" ds:itemID="{A87A6CA1-012A-448D-B050-594098C2658F}">
   <ds:schemaRefs>
     <ds:schemaRef ds:uri="http://schemas.openxmlformats.org/officeDocument/2006/bibliography"/>
   </ds:schemaRefs>

</xml_diff>

<commit_message>
Help File, SRS edits
</commit_message>
<xml_diff>
--- a/Help Files/HelpFiles.docx
+++ b/Help Files/HelpFiles.docx
@@ -189,9 +189,6 @@
             </w:rPr>
             <w:alias w:val="Company"/>
             <w:id w:val="14700089"/>
-            <w:placeholder>
-              <w:docPart w:val="199BE3DDCACB412C8472D947AE118B13"/>
-            </w:placeholder>
             <w:dataBinding w:prefixMappings="xmlns:ns0='http://schemas.openxmlformats.org/officeDocument/2006/extended-properties'" w:xpath="/ns0:Properties[1]/ns0:Company[1]" w:storeItemID="{6668398D-A668-4E3E-A5EB-62B293D839F1}"/>
             <w:text/>
           </w:sdtPr>
@@ -583,7 +580,40 @@
       </w:sdtContent>
     </w:sdt>
     <w:p/>
-    <w:p/>
+    <w:p>
+      <w:r>
+        <w:rPr>
+          <w:b/>
+        </w:rPr>
+        <w:t>NOTE:</w:t>
+      </w:r>
+      <w:r>
+        <w:rPr>
+          <w:b/>
+        </w:rPr>
+        <w:t xml:space="preserve"> </w:t>
+      </w:r>
+      <w:r>
+        <w:t xml:space="preserve">On the very first run of the software you </w:t>
+      </w:r>
+      <w:r>
+        <w:rPr>
+          <w:b/>
+        </w:rPr>
+        <w:t>MUST</w:t>
+      </w:r>
+      <w:r>
+        <w:t xml:space="preserve"> click Upload/Update and be within range of </w:t>
+      </w:r>
+      <w:proofErr w:type="spellStart"/>
+      <w:r>
+        <w:t>wifi</w:t>
+      </w:r>
+      <w:proofErr w:type="spellEnd"/>
+      <w:r>
+        <w:t xml:space="preserve">. </w:t>
+      </w:r>
+    </w:p>
     <w:p/>
     <w:p/>
     <w:p/>
@@ -833,6 +863,14 @@
         </w:rPr>
         <w:t>be present for this operation to complete successfully.</w:t>
       </w:r>
+      <w:r>
+        <w:rPr>
+          <w:rFonts w:ascii="Times New Roman" w:hAnsi="Times New Roman" w:cs="Times New Roman"/>
+          <w:sz w:val="24"/>
+          <w:szCs w:val="24"/>
+        </w:rPr>
+        <w:t xml:space="preserve"> This MUST be done on the first run of the program. </w:t>
+      </w:r>
     </w:p>
     <w:p>
       <w:pPr>
@@ -1038,7 +1076,7 @@
           <wp:inline distT="0" distB="0" distL="0" distR="0">
             <wp:extent cx="5943600" cy="3343275"/>
             <wp:effectExtent l="19050" t="0" r="0" b="0"/>
-            <wp:docPr id="2" name="Picture 1" descr="startDay.png"/>
+            <wp:docPr id="5" name="Picture 4" descr="startDay.png"/>
             <wp:cNvGraphicFramePr>
               <a:graphicFrameLocks xmlns:a="http://schemas.openxmlformats.org/drawingml/2006/main" noChangeAspect="1"/>
             </wp:cNvGraphicFramePr>
@@ -1089,7 +1127,23 @@
           <w:sz w:val="24"/>
           <w:szCs w:val="24"/>
         </w:rPr>
-        <w:t>A. Click here to enter your initials.</w:t>
+        <w:t xml:space="preserve">A. Click here to </w:t>
+      </w:r>
+      <w:r>
+        <w:rPr>
+          <w:rFonts w:ascii="Times New Roman" w:hAnsi="Times New Roman" w:cs="Times New Roman"/>
+          <w:sz w:val="24"/>
+          <w:szCs w:val="24"/>
+        </w:rPr>
+        <w:t>select your name</w:t>
+      </w:r>
+      <w:r>
+        <w:rPr>
+          <w:rFonts w:ascii="Times New Roman" w:hAnsi="Times New Roman" w:cs="Times New Roman"/>
+          <w:sz w:val="24"/>
+          <w:szCs w:val="24"/>
+        </w:rPr>
+        <w:t>.</w:t>
       </w:r>
     </w:p>
     <w:p>
@@ -1471,7 +1525,7 @@
           <wp:inline distT="0" distB="0" distL="0" distR="0">
             <wp:extent cx="5943600" cy="3343275"/>
             <wp:effectExtent l="19050" t="0" r="0" b="0"/>
-            <wp:docPr id="3" name="Picture 2" descr="endDay.png"/>
+            <wp:docPr id="17" name="Picture 16" descr="endDay.png"/>
             <wp:cNvGraphicFramePr>
               <a:graphicFrameLocks xmlns:a="http://schemas.openxmlformats.org/drawingml/2006/main" noChangeAspect="1"/>
             </wp:cNvGraphicFramePr>
@@ -2839,7 +2893,23 @@
           <w:sz w:val="24"/>
           <w:szCs w:val="24"/>
         </w:rPr>
-        <w:t>A. Click the + for each angler in the party. See below for</w:t>
+        <w:t xml:space="preserve">A. Click the + </w:t>
+      </w:r>
+      <w:r>
+        <w:rPr>
+          <w:rFonts w:ascii="Times New Roman" w:hAnsi="Times New Roman" w:cs="Times New Roman"/>
+          <w:sz w:val="24"/>
+          <w:szCs w:val="24"/>
+        </w:rPr>
+        <w:t>to enter angler information</w:t>
+      </w:r>
+      <w:r>
+        <w:rPr>
+          <w:rFonts w:ascii="Times New Roman" w:hAnsi="Times New Roman" w:cs="Times New Roman"/>
+          <w:sz w:val="24"/>
+          <w:szCs w:val="24"/>
+        </w:rPr>
+        <w:t>. See below for</w:t>
       </w:r>
       <w:r>
         <w:rPr>
@@ -4455,7 +4525,7 @@
           <wp:inline distT="0" distB="0" distL="0" distR="0">
             <wp:extent cx="5943600" cy="3343275"/>
             <wp:effectExtent l="19050" t="0" r="0" b="0"/>
-            <wp:docPr id="12" name="Picture 11" descr="keptFish.png"/>
+            <wp:docPr id="21" name="Picture 20" descr="keptFish.png"/>
             <wp:cNvGraphicFramePr>
               <a:graphicFrameLocks xmlns:a="http://schemas.openxmlformats.org/drawingml/2006/main" noChangeAspect="1"/>
             </wp:cNvGraphicFramePr>
@@ -4708,23 +4778,31 @@
           <w:sz w:val="24"/>
           <w:szCs w:val="24"/>
         </w:rPr>
-        <w:t>F. Click Y if the fish has a fin clip. Click N if the fish</w:t>
-      </w:r>
-      <w:r>
-        <w:rPr>
-          <w:rFonts w:ascii="Times New Roman" w:hAnsi="Times New Roman" w:cs="Times New Roman"/>
-          <w:sz w:val="24"/>
-          <w:szCs w:val="24"/>
-        </w:rPr>
-        <w:t xml:space="preserve"> </w:t>
-      </w:r>
-      <w:r>
-        <w:rPr>
-          <w:rFonts w:ascii="Times New Roman" w:hAnsi="Times New Roman" w:cs="Times New Roman"/>
-          <w:sz w:val="24"/>
-          <w:szCs w:val="24"/>
-        </w:rPr>
-        <w:t>doesn't have a fin clip. This field is optional if you</w:t>
+        <w:t xml:space="preserve">F. </w:t>
+      </w:r>
+      <w:r>
+        <w:rPr>
+          <w:rFonts w:ascii="Times New Roman" w:hAnsi="Times New Roman" w:cs="Times New Roman"/>
+          <w:sz w:val="24"/>
+          <w:szCs w:val="24"/>
+        </w:rPr>
+        <w:t>Select the mark on the fish.</w:t>
+      </w:r>
+      <w:r>
+        <w:rPr>
+          <w:rFonts w:ascii="Times New Roman" w:hAnsi="Times New Roman" w:cs="Times New Roman"/>
+          <w:sz w:val="24"/>
+          <w:szCs w:val="24"/>
+        </w:rPr>
+        <w:t xml:space="preserve"> This defaults to none when you add a kept fish. </w:t>
+      </w:r>
+      <w:r>
+        <w:rPr>
+          <w:rFonts w:ascii="Times New Roman" w:hAnsi="Times New Roman" w:cs="Times New Roman"/>
+          <w:sz w:val="24"/>
+          <w:szCs w:val="24"/>
+        </w:rPr>
+        <w:t>This field is optional if you</w:t>
       </w:r>
       <w:r>
         <w:rPr>
@@ -5077,7 +5155,7 @@
           <wp:inline distT="0" distB="0" distL="0" distR="0">
             <wp:extent cx="5943600" cy="3343275"/>
             <wp:effectExtent l="19050" t="0" r="0" b="0"/>
-            <wp:docPr id="13" name="Picture 12" descr="deleteFish.png"/>
+            <wp:docPr id="22" name="Picture 21" descr="delete.png"/>
             <wp:cNvGraphicFramePr>
               <a:graphicFrameLocks xmlns:a="http://schemas.openxmlformats.org/drawingml/2006/main" noChangeAspect="1"/>
             </wp:cNvGraphicFramePr>
@@ -5085,7 +5163,7 @@
               <a:graphicData uri="http://schemas.openxmlformats.org/drawingml/2006/picture">
                 <pic:pic xmlns:pic="http://schemas.openxmlformats.org/drawingml/2006/picture">
                   <pic:nvPicPr>
-                    <pic:cNvPr id="0" name="deleteFish.png"/>
+                    <pic:cNvPr id="0" name="delete.png"/>
                     <pic:cNvPicPr/>
                   </pic:nvPicPr>
                   <pic:blipFill>
@@ -5212,8 +5290,18 @@
           <w:sz w:val="24"/>
           <w:szCs w:val="24"/>
         </w:rPr>
-        <w:t>B. Clicking on this button would delete the Kokanee</w:t>
-      </w:r>
+        <w:t xml:space="preserve">B. Clicking on this button would delete the </w:t>
+      </w:r>
+      <w:proofErr w:type="spellStart"/>
+      <w:r>
+        <w:rPr>
+          <w:rFonts w:ascii="Times New Roman" w:hAnsi="Times New Roman" w:cs="Times New Roman"/>
+          <w:sz w:val="24"/>
+          <w:szCs w:val="24"/>
+        </w:rPr>
+        <w:t>Kokanee</w:t>
+      </w:r>
+      <w:proofErr w:type="spellEnd"/>
       <w:r>
         <w:rPr>
           <w:rFonts w:ascii="Times New Roman" w:hAnsi="Times New Roman" w:cs="Times New Roman"/>
@@ -5872,7 +5960,7 @@
           <wp:inline distT="0" distB="0" distL="0" distR="0">
             <wp:extent cx="5943600" cy="3343275"/>
             <wp:effectExtent l="19050" t="0" r="0" b="0"/>
-            <wp:docPr id="15" name="Picture 14" descr="daySummary.png"/>
+            <wp:docPr id="23" name="Picture 22" descr="daySummary.png"/>
             <wp:cNvGraphicFramePr>
               <a:graphicFrameLocks xmlns:a="http://schemas.openxmlformats.org/drawingml/2006/main" noChangeAspect="1"/>
             </wp:cNvGraphicFramePr>
@@ -6118,7 +6206,7 @@
             <w:rPr>
               <w:noProof/>
             </w:rPr>
-            <w:t>15</w:t>
+            <w:t>2</w:t>
           </w:r>
         </w:fldSimple>
       </w:p>
@@ -6702,37 +6790,6 @@
         </w:p>
       </w:docPartBody>
     </w:docPart>
-    <w:docPart>
-      <w:docPartPr>
-        <w:name w:val="595A670C4ACB4678A41043D95C81FAE5"/>
-        <w:category>
-          <w:name w:val="General"/>
-          <w:gallery w:val="placeholder"/>
-        </w:category>
-        <w:types>
-          <w:type w:val="bbPlcHdr"/>
-        </w:types>
-        <w:behaviors>
-          <w:behavior w:val="content"/>
-        </w:behaviors>
-        <w:guid w:val="{FCBDA2D6-B164-460F-A3BB-623EE6F59A3D}"/>
-      </w:docPartPr>
-      <w:docPartBody>
-        <w:p>
-          <w:pPr>
-            <w:pStyle w:val="595A670C4ACB4678A41043D95C81FAE5"/>
-          </w:pPr>
-          <w:r>
-            <w:rPr>
-              <w:rFonts w:asciiTheme="majorHAnsi" w:eastAsiaTheme="majorEastAsia" w:hAnsiTheme="majorHAnsi" w:cstheme="majorBidi"/>
-              <w:sz w:val="36"/>
-              <w:szCs w:val="36"/>
-            </w:rPr>
-            <w:t>[Type the document subtitle]</w:t>
-          </w:r>
-        </w:p>
-      </w:docPartBody>
-    </w:docPart>
   </w:docParts>
 </w:glossaryDocument>
 </file>
@@ -6764,9 +6821,8 @@
     <w:panose1 w:val="020B0604030504040204"/>
     <w:charset w:val="00"/>
     <w:family w:val="swiss"/>
-    <w:notTrueType/>
     <w:pitch w:val="variable"/>
-    <w:sig w:usb0="00000003" w:usb1="00000000" w:usb2="00000000" w:usb3="00000000" w:csb0="00000001" w:csb1="00000000"/>
+    <w:sig w:usb0="E1002EFF" w:usb1="C000605B" w:usb2="00000029" w:usb3="00000000" w:csb0="000101FF" w:csb1="00000000"/>
   </w:font>
 </w:fonts>
 </file>
@@ -6785,6 +6841,7 @@
     <w:rsid w:val="002A4359"/>
     <w:rsid w:val="007B2C62"/>
     <w:rsid w:val="008453EB"/>
+    <w:rsid w:val="008F24BC"/>
     <w:rsid w:val="00E15AE2"/>
   </w:rsids>
   <m:mathPr>
@@ -7397,7 +7454,7 @@
 </file>
 
 <file path=customXml/itemProps1.xml><?xml version="1.0" encoding="utf-8"?>
-<ds:datastoreItem xmlns:ds="http://schemas.openxmlformats.org/officeDocument/2006/customXml" ds:itemID="{A87A6CA1-012A-448D-B050-594098C2658F}">
+<ds:datastoreItem xmlns:ds="http://schemas.openxmlformats.org/officeDocument/2006/customXml" ds:itemID="{15B3D952-0378-48EB-81C2-5E5AEC12A67F}">
   <ds:schemaRefs>
     <ds:schemaRef ds:uri="http://schemas.openxmlformats.org/officeDocument/2006/bibliography"/>
   </ds:schemaRefs>

</xml_diff>